<commit_message>
Implemented Functionality to Save a VisitedPlace
</commit_message>
<xml_diff>
--- a/Coursework/CS3040- ToDo List.docx
+++ b/Coursework/CS3040- ToDo List.docx
@@ -156,24 +156,6 @@
           <w:lang w:val="en-GB"/>
         </w:rPr>
         <w:t>Implement a fun and engaging way to interact with the app through a non-standard gesture</w:t>
-      </w:r>
-    </w:p>
-    <w:p>
-      <w:pPr>
-        <w:pStyle w:val="ListParagraph"/>
-        <w:numPr>
-          <w:ilvl w:val="0"/>
-          <w:numId w:val="1"/>
-        </w:numPr>
-        <w:rPr>
-          <w:lang w:val="en-GB"/>
-        </w:rPr>
-      </w:pPr>
-      <w:r>
-        <w:rPr>
-          <w:lang w:val="en-GB"/>
-        </w:rPr>
-        <w:t>Should implement screen reading facilities</w:t>
       </w:r>
     </w:p>
     <w:p>

</xml_diff>

<commit_message>
Implemented Images Table (Not Functional)
</commit_message>
<xml_diff>
--- a/Coursework/CS3040- ToDo List.docx
+++ b/Coursework/CS3040- ToDo List.docx
@@ -14,6 +14,76 @@
       <w:r>
         <w:rPr>
           <w:b/>
+          <w:noProof/>
+          <w:u w:val="single"/>
+          <w:lang w:val="en-GB" w:eastAsia="zh-TW"/>
+        </w:rPr>
+        <w:pict>
+          <v:shapetype id="_x0000_t202" coordsize="21600,21600" o:spt="202" path="m,l,21600r21600,l21600,xe">
+            <v:stroke joinstyle="miter"/>
+            <v:path gradientshapeok="t" o:connecttype="rect"/>
+          </v:shapetype>
+          <v:shape id="_x0000_s1026" type="#_x0000_t202" style="position:absolute;left:0;text-align:left;margin-left:0;margin-top:20.35pt;width:475.2pt;height:91.05pt;z-index:-251656192;mso-position-horizontal:center;mso-width-relative:margin;mso-height-relative:margin" wrapcoords="-68 -357 -68 21779 21668 21779 21668 -357 -68 -357" fillcolor="white [3201]" strokecolor="#c0504d [3205]" strokeweight="2.5pt">
+            <v:shadow color="#868686"/>
+            <v:textbox>
+              <w:txbxContent>
+                <w:p>
+                  <w:pPr>
+                    <w:pStyle w:val="ListParagraph"/>
+                    <w:numPr>
+                      <w:ilvl w:val="0"/>
+                      <w:numId w:val="2"/>
+                    </w:numPr>
+                  </w:pPr>
+                  <w:r>
+                    <w:t>VPlace not saving when being edited</w:t>
+                  </w:r>
+                </w:p>
+                <w:p>
+                  <w:pPr>
+                    <w:pStyle w:val="ListParagraph"/>
+                    <w:numPr>
+                      <w:ilvl w:val="0"/>
+                      <w:numId w:val="2"/>
+                    </w:numPr>
+                  </w:pPr>
+                  <w:r>
+                    <w:t>Holiday not saving when being edited</w:t>
+                  </w:r>
+                </w:p>
+                <w:p>
+                  <w:pPr>
+                    <w:pStyle w:val="ListParagraph"/>
+                    <w:numPr>
+                      <w:ilvl w:val="0"/>
+                      <w:numId w:val="2"/>
+                    </w:numPr>
+                  </w:pPr>
+                  <w:r>
+                    <w:t>Need to test if new VPlace is saved</w:t>
+                  </w:r>
+                </w:p>
+                <w:p>
+                  <w:pPr>
+                    <w:pStyle w:val="ListParagraph"/>
+                    <w:numPr>
+                      <w:ilvl w:val="0"/>
+                      <w:numId w:val="2"/>
+                    </w:numPr>
+                  </w:pPr>
+                  <w:r>
+                    <w:t>Need to test if new Holiday is saved</w:t>
+                  </w:r>
+                </w:p>
+              </w:txbxContent>
+            </v:textbox>
+            <w10:wrap type="through"/>
+          </v:shape>
+        </w:pict>
+      </w:r>
+      <w:r>
+        <w:rPr>
+          <w:b/>
           <w:u w:val="single"/>
           <w:lang w:val="en-GB"/>
         </w:rPr>
@@ -316,6 +386,24 @@
     </w:p>
     <w:p>
       <w:pPr>
+        <w:pStyle w:val="ListParagraph"/>
+        <w:numPr>
+          <w:ilvl w:val="0"/>
+          <w:numId w:val="1"/>
+        </w:numPr>
+        <w:rPr>
+          <w:lang w:val="en-GB"/>
+        </w:rPr>
+      </w:pPr>
+      <w:r>
+        <w:rPr>
+          <w:lang w:val="en-GB"/>
+        </w:rPr>
+        <w:t>Need to implement tag and date appropriately in create Holiday</w:t>
+      </w:r>
+    </w:p>
+    <w:p>
+      <w:pPr>
         <w:rPr>
           <w:lang w:val="en-GB"/>
         </w:rPr>
@@ -483,6 +571,7 @@
         <w:rPr>
           <w:lang w:val="en-GB"/>
         </w:rPr>
+        <w:lastRenderedPageBreak/>
         <w:t>User should be able to identify nearby places of interest according to categories</w:t>
       </w:r>
     </w:p>
@@ -1060,13 +1149,6 @@
         </w:rPr>
         <w:t>Visited Place must be visible on the Map Fragment via Markers which can be clicked to view more information</w:t>
       </w:r>
-    </w:p>
-    <w:p>
-      <w:pPr>
-        <w:rPr>
-          <w:lang w:val="en-GB"/>
-        </w:rPr>
-      </w:pPr>
     </w:p>
     <w:sectPr>
       <w:pgSz w:w="12240" w:h="15840"/>
@@ -1081,6 +1163,119 @@
 <file path=word/numbering.xml><?xml version="1.0" encoding="utf-8"?>
 <w:numbering xmlns:ve="http://schemas.openxmlformats.org/markup-compatibility/2006" xmlns:o="urn:schemas-microsoft-com:office:office" xmlns:r="http://schemas.openxmlformats.org/officeDocument/2006/relationships" xmlns:m="http://schemas.openxmlformats.org/officeDocument/2006/math" xmlns:v="urn:schemas-microsoft-com:vml" xmlns:wp="http://schemas.openxmlformats.org/drawingml/2006/wordprocessingDrawing" xmlns:w10="urn:schemas-microsoft-com:office:word" xmlns:w="http://schemas.openxmlformats.org/wordprocessingml/2006/main" xmlns:wne="http://schemas.microsoft.com/office/word/2006/wordml">
   <w:abstractNum w:abstractNumId="0">
+    <w:nsid w:val="0E27143C"/>
+    <w:multiLevelType w:val="hybridMultilevel"/>
+    <w:tmpl w:val="F9082B34"/>
+    <w:lvl w:ilvl="0" w:tplc="04090001">
+      <w:start w:val="1"/>
+      <w:numFmt w:val="bullet"/>
+      <w:lvlText w:val=""/>
+      <w:lvlJc w:val="left"/>
+      <w:pPr>
+        <w:ind w:left="720" w:hanging="360"/>
+      </w:pPr>
+      <w:rPr>
+        <w:rFonts w:ascii="Symbol" w:hAnsi="Symbol" w:hint="default"/>
+      </w:rPr>
+    </w:lvl>
+    <w:lvl w:ilvl="1" w:tplc="04090003" w:tentative="1">
+      <w:start w:val="1"/>
+      <w:numFmt w:val="bullet"/>
+      <w:lvlText w:val="o"/>
+      <w:lvlJc w:val="left"/>
+      <w:pPr>
+        <w:ind w:left="1440" w:hanging="360"/>
+      </w:pPr>
+      <w:rPr>
+        <w:rFonts w:ascii="Courier New" w:hAnsi="Courier New" w:cs="Courier New" w:hint="default"/>
+      </w:rPr>
+    </w:lvl>
+    <w:lvl w:ilvl="2" w:tplc="04090005" w:tentative="1">
+      <w:start w:val="1"/>
+      <w:numFmt w:val="bullet"/>
+      <w:lvlText w:val=""/>
+      <w:lvlJc w:val="left"/>
+      <w:pPr>
+        <w:ind w:left="2160" w:hanging="360"/>
+      </w:pPr>
+      <w:rPr>
+        <w:rFonts w:ascii="Wingdings" w:hAnsi="Wingdings" w:hint="default"/>
+      </w:rPr>
+    </w:lvl>
+    <w:lvl w:ilvl="3" w:tplc="04090001" w:tentative="1">
+      <w:start w:val="1"/>
+      <w:numFmt w:val="bullet"/>
+      <w:lvlText w:val=""/>
+      <w:lvlJc w:val="left"/>
+      <w:pPr>
+        <w:ind w:left="2880" w:hanging="360"/>
+      </w:pPr>
+      <w:rPr>
+        <w:rFonts w:ascii="Symbol" w:hAnsi="Symbol" w:hint="default"/>
+      </w:rPr>
+    </w:lvl>
+    <w:lvl w:ilvl="4" w:tplc="04090003" w:tentative="1">
+      <w:start w:val="1"/>
+      <w:numFmt w:val="bullet"/>
+      <w:lvlText w:val="o"/>
+      <w:lvlJc w:val="left"/>
+      <w:pPr>
+        <w:ind w:left="3600" w:hanging="360"/>
+      </w:pPr>
+      <w:rPr>
+        <w:rFonts w:ascii="Courier New" w:hAnsi="Courier New" w:cs="Courier New" w:hint="default"/>
+      </w:rPr>
+    </w:lvl>
+    <w:lvl w:ilvl="5" w:tplc="04090005" w:tentative="1">
+      <w:start w:val="1"/>
+      <w:numFmt w:val="bullet"/>
+      <w:lvlText w:val=""/>
+      <w:lvlJc w:val="left"/>
+      <w:pPr>
+        <w:ind w:left="4320" w:hanging="360"/>
+      </w:pPr>
+      <w:rPr>
+        <w:rFonts w:ascii="Wingdings" w:hAnsi="Wingdings" w:hint="default"/>
+      </w:rPr>
+    </w:lvl>
+    <w:lvl w:ilvl="6" w:tplc="04090001" w:tentative="1">
+      <w:start w:val="1"/>
+      <w:numFmt w:val="bullet"/>
+      <w:lvlText w:val=""/>
+      <w:lvlJc w:val="left"/>
+      <w:pPr>
+        <w:ind w:left="5040" w:hanging="360"/>
+      </w:pPr>
+      <w:rPr>
+        <w:rFonts w:ascii="Symbol" w:hAnsi="Symbol" w:hint="default"/>
+      </w:rPr>
+    </w:lvl>
+    <w:lvl w:ilvl="7" w:tplc="04090003" w:tentative="1">
+      <w:start w:val="1"/>
+      <w:numFmt w:val="bullet"/>
+      <w:lvlText w:val="o"/>
+      <w:lvlJc w:val="left"/>
+      <w:pPr>
+        <w:ind w:left="5760" w:hanging="360"/>
+      </w:pPr>
+      <w:rPr>
+        <w:rFonts w:ascii="Courier New" w:hAnsi="Courier New" w:cs="Courier New" w:hint="default"/>
+      </w:rPr>
+    </w:lvl>
+    <w:lvl w:ilvl="8" w:tplc="04090005" w:tentative="1">
+      <w:start w:val="1"/>
+      <w:numFmt w:val="bullet"/>
+      <w:lvlText w:val=""/>
+      <w:lvlJc w:val="left"/>
+      <w:pPr>
+        <w:ind w:left="6480" w:hanging="360"/>
+      </w:pPr>
+      <w:rPr>
+        <w:rFonts w:ascii="Wingdings" w:hAnsi="Wingdings" w:hint="default"/>
+      </w:rPr>
+    </w:lvl>
+  </w:abstractNum>
+  <w:abstractNum w:abstractNumId="1">
     <w:nsid w:val="69941067"/>
     <w:multiLevelType w:val="multilevel"/>
     <w:tmpl w:val="04090021"/>
@@ -1194,6 +1389,9 @@
     </w:lvl>
   </w:abstractNum>
   <w:num w:numId="1">
+    <w:abstractNumId w:val="1"/>
+  </w:num>
+  <w:num w:numId="2">
     <w:abstractNumId w:val="0"/>
   </w:num>
 </w:numbering>
@@ -1398,6 +1596,36 @@
       <w:ind w:left="720"/>
       <w:contextualSpacing/>
     </w:pPr>
+  </w:style>
+  <w:style w:type="paragraph" w:styleId="BalloonText">
+    <w:name w:val="Balloon Text"/>
+    <w:basedOn w:val="Normal"/>
+    <w:link w:val="BalloonTextChar"/>
+    <w:uiPriority w:val="99"/>
+    <w:semiHidden/>
+    <w:unhideWhenUsed/>
+    <w:rsid w:val="008F31F6"/>
+    <w:pPr>
+      <w:spacing w:after="0" w:line="240" w:lineRule="auto"/>
+    </w:pPr>
+    <w:rPr>
+      <w:rFonts w:ascii="Tahoma" w:hAnsi="Tahoma" w:cs="Tahoma"/>
+      <w:sz w:val="16"/>
+      <w:szCs w:val="16"/>
+    </w:rPr>
+  </w:style>
+  <w:style w:type="character" w:customStyle="1" w:styleId="BalloonTextChar">
+    <w:name w:val="Balloon Text Char"/>
+    <w:basedOn w:val="DefaultParagraphFont"/>
+    <w:link w:val="BalloonText"/>
+    <w:uiPriority w:val="99"/>
+    <w:semiHidden/>
+    <w:rsid w:val="008F31F6"/>
+    <w:rPr>
+      <w:rFonts w:ascii="Tahoma" w:hAnsi="Tahoma" w:cs="Tahoma"/>
+      <w:sz w:val="16"/>
+      <w:szCs w:val="16"/>
+    </w:rPr>
   </w:style>
 </w:styles>
 </file>

</xml_diff>

<commit_message>
Fixed Bug for adding an Image when creating Holiday/VPlace
</commit_message>
<xml_diff>
--- a/Coursework/CS3040- ToDo List.docx
+++ b/Coursework/CS3040- ToDo List.docx
@@ -23,34 +23,10 @@
             <v:stroke joinstyle="miter"/>
             <v:path gradientshapeok="t" o:connecttype="rect"/>
           </v:shapetype>
-          <v:shape id="_x0000_s1026" type="#_x0000_t202" style="position:absolute;left:0;text-align:left;margin-left:0;margin-top:20.35pt;width:475.2pt;height:91.05pt;z-index:-251656192;mso-position-horizontal:center;mso-width-relative:margin;mso-height-relative:margin" wrapcoords="-68 -357 -68 21779 21668 21779 21668 -357 -68 -357" fillcolor="white [3201]" strokecolor="#c0504d [3205]" strokeweight="2.5pt">
+          <v:shape id="_x0000_s1026" type="#_x0000_t202" style="position:absolute;left:0;text-align:left;margin-left:0;margin-top:20.35pt;width:475.2pt;height:91.05pt;z-index:-251658752;mso-position-horizontal:center;mso-width-relative:margin;mso-height-relative:margin" wrapcoords="-68 -357 -68 21779 21668 21779 21668 -357 -68 -357" fillcolor="white [3201]" strokecolor="#c0504d [3205]" strokeweight="2.5pt">
             <v:shadow color="#868686"/>
             <v:textbox>
               <w:txbxContent>
-                <w:p>
-                  <w:pPr>
-                    <w:pStyle w:val="ListParagraph"/>
-                    <w:numPr>
-                      <w:ilvl w:val="0"/>
-                      <w:numId w:val="2"/>
-                    </w:numPr>
-                  </w:pPr>
-                  <w:r>
-                    <w:t>VPlace not saving when being edited</w:t>
-                  </w:r>
-                </w:p>
-                <w:p>
-                  <w:pPr>
-                    <w:pStyle w:val="ListParagraph"/>
-                    <w:numPr>
-                      <w:ilvl w:val="0"/>
-                      <w:numId w:val="2"/>
-                    </w:numPr>
-                  </w:pPr>
-                  <w:r>
-                    <w:t>Holiday not saving when being edited</w:t>
-                  </w:r>
-                </w:p>
                 <w:p>
                   <w:pPr>
                     <w:pStyle w:val="ListParagraph"/>
@@ -73,6 +49,18 @@
                   </w:pPr>
                   <w:r>
                     <w:t>Need to test if new Holiday is saved</w:t>
+                  </w:r>
+                </w:p>
+                <w:p>
+                  <w:pPr>
+                    <w:pStyle w:val="ListParagraph"/>
+                    <w:numPr>
+                      <w:ilvl w:val="0"/>
+                      <w:numId w:val="2"/>
+                    </w:numPr>
+                  </w:pPr>
+                  <w:r>
+                    <w:t>Correct the date in the createVplace and createHoliday</w:t>
                   </w:r>
                 </w:p>
               </w:txbxContent>

</xml_diff>

<commit_message>
Removed Locations from Holiday Entity
</commit_message>
<xml_diff>
--- a/Coursework/CS3040- ToDo List.docx
+++ b/Coursework/CS3040- ToDo List.docx
@@ -36,7 +36,15 @@
                     </w:numPr>
                   </w:pPr>
                   <w:r>
-                    <w:t>Need to test if new VPlace is saved</w:t>
+                    <w:t xml:space="preserve">Need to test if new </w:t>
+                  </w:r>
+                  <w:proofErr w:type="spellStart"/>
+                  <w:r>
+                    <w:t>VPlace</w:t>
+                  </w:r>
+                  <w:proofErr w:type="spellEnd"/>
+                  <w:r>
+                    <w:t xml:space="preserve"> is saved</w:t>
                   </w:r>
                 </w:p>
                 <w:p>
@@ -60,8 +68,21 @@
                     </w:numPr>
                   </w:pPr>
                   <w:r>
-                    <w:t>Correct the date in the createVplace and createHoliday</w:t>
+                    <w:t xml:space="preserve">Correct the date in the </w:t>
                   </w:r>
+                  <w:proofErr w:type="spellStart"/>
+                  <w:r>
+                    <w:t>createVplace</w:t>
+                  </w:r>
+                  <w:proofErr w:type="spellEnd"/>
+                  <w:r>
+                    <w:t xml:space="preserve"> and </w:t>
+                  </w:r>
+                  <w:proofErr w:type="spellStart"/>
+                  <w:r>
+                    <w:t>createHoliday</w:t>
+                  </w:r>
+                  <w:proofErr w:type="spellEnd"/>
                 </w:p>
               </w:txbxContent>
             </v:textbox>
@@ -315,7 +336,35 @@
         <w:rPr>
           <w:lang w:val="en-GB"/>
         </w:rPr>
-        <w:t>Implement imageView on createHoliday page</w:t>
+        <w:t xml:space="preserve">Implement </w:t>
+      </w:r>
+      <w:proofErr w:type="spellStart"/>
+      <w:r>
+        <w:rPr>
+          <w:lang w:val="en-GB"/>
+        </w:rPr>
+        <w:t>imageView</w:t>
+      </w:r>
+      <w:proofErr w:type="spellEnd"/>
+      <w:r>
+        <w:rPr>
+          <w:lang w:val="en-GB"/>
+        </w:rPr>
+        <w:t xml:space="preserve"> on </w:t>
+      </w:r>
+      <w:proofErr w:type="spellStart"/>
+      <w:r>
+        <w:rPr>
+          <w:lang w:val="en-GB"/>
+        </w:rPr>
+        <w:t>createHoliday</w:t>
+      </w:r>
+      <w:proofErr w:type="spellEnd"/>
+      <w:r>
+        <w:rPr>
+          <w:lang w:val="en-GB"/>
+        </w:rPr>
+        <w:t xml:space="preserve"> page</w:t>
       </w:r>
     </w:p>
     <w:p>
@@ -661,44 +710,6 @@
           <w:lang w:val="en-GB"/>
         </w:rPr>
         <w:t>Gallery Fragment</w:t>
-      </w:r>
-    </w:p>
-    <w:p>
-      <w:pPr>
-        <w:pStyle w:val="ListParagraph"/>
-        <w:numPr>
-          <w:ilvl w:val="0"/>
-          <w:numId w:val="1"/>
-        </w:numPr>
-        <w:rPr>
-          <w:lang w:val="en-GB"/>
-        </w:rPr>
-      </w:pPr>
-      <w:r>
-        <w:rPr>
-          <w:lang w:val="en-GB"/>
-        </w:rPr>
-        <w:t xml:space="preserve">Implement Take a Picture button and be able to assign and save it to a </w:t>
-      </w:r>
-      <w:r>
-        <w:rPr>
-          <w:b/>
-          <w:lang w:val="en-GB"/>
-        </w:rPr>
-        <w:t>current holiday</w:t>
-      </w:r>
-      <w:r>
-        <w:rPr>
-          <w:lang w:val="en-GB"/>
-        </w:rPr>
-        <w:t xml:space="preserve"> or a </w:t>
-      </w:r>
-      <w:r>
-        <w:rPr>
-          <w:b/>
-          <w:lang w:val="en-GB"/>
-        </w:rPr>
-        <w:t>visited location</w:t>
       </w:r>
     </w:p>
     <w:p>

</xml_diff>

<commit_message>
Started Work on Locations
</commit_message>
<xml_diff>
--- a/Coursework/CS3040- ToDo List.docx
+++ b/Coursework/CS3040- ToDo List.docx
@@ -393,11 +393,13 @@
           <w:numId w:val="1"/>
         </w:numPr>
         <w:rPr>
-          <w:lang w:val="en-GB"/>
-        </w:rPr>
-      </w:pPr>
-      <w:r>
-        <w:rPr>
+          <w:highlight w:val="green"/>
+          <w:lang w:val="en-GB"/>
+        </w:rPr>
+      </w:pPr>
+      <w:r>
+        <w:rPr>
+          <w:highlight w:val="green"/>
           <w:lang w:val="en-GB"/>
         </w:rPr>
         <w:t>Starting and Ending Locations may be removed as this is not necessary</w:t>

</xml_diff>